<commit_message>
updated Admin Info and Test Readiness docs for Final Exam
Admin info changes from Chris Hill
</commit_message>
<xml_diff>
--- a/Documentation/midterm/Test Readiness Plan.docx
+++ b/Documentation/midterm/Test Readiness Plan.docx
@@ -865,7 +865,47 @@
                                         <w:sz w:val="36"/>
                                         <w:szCs w:val="36"/>
                                       </w:rPr>
-                                      <w:t>Version 1, April 2018</w:t>
+                                      <w:t xml:space="preserve">Version </w:t>
+                                    </w:r>
+                                    <w:r>
+                                      <w:rPr>
+                                        <w:color w:val="404040" w:themeColor="text1" w:themeTint="BF"/>
+                                        <w:sz w:val="36"/>
+                                        <w:szCs w:val="36"/>
+                                      </w:rPr>
+                                      <w:t>2</w:t>
+                                    </w:r>
+                                    <w:r>
+                                      <w:rPr>
+                                        <w:color w:val="404040" w:themeColor="text1" w:themeTint="BF"/>
+                                        <w:sz w:val="36"/>
+                                        <w:szCs w:val="36"/>
+                                      </w:rPr>
+                                      <w:t xml:space="preserve">, </w:t>
+                                    </w:r>
+                                    <w:r>
+                                      <w:rPr>
+                                        <w:color w:val="404040" w:themeColor="text1" w:themeTint="BF"/>
+                                        <w:sz w:val="36"/>
+                                        <w:szCs w:val="36"/>
+                                      </w:rPr>
+                                      <w:t>January</w:t>
+                                    </w:r>
+                                    <w:r>
+                                      <w:rPr>
+                                        <w:color w:val="404040" w:themeColor="text1" w:themeTint="BF"/>
+                                        <w:sz w:val="36"/>
+                                        <w:szCs w:val="36"/>
+                                      </w:rPr>
+                                      <w:t xml:space="preserve"> 201</w:t>
+                                    </w:r>
+                                    <w:r>
+                                      <w:rPr>
+                                        <w:color w:val="404040" w:themeColor="text1" w:themeTint="BF"/>
+                                        <w:sz w:val="36"/>
+                                        <w:szCs w:val="36"/>
+                                      </w:rPr>
+                                      <w:t>9</w:t>
                                     </w:r>
                                   </w:p>
                                 </w:sdtContent>
@@ -890,9 +930,13 @@
                   </wp:anchor>
                 </w:drawing>
               </mc:Choice>
-              <mc:Fallback xmlns:a="http://schemas.openxmlformats.org/drawingml/2006/main">
+              <mc:Fallback>
                 <w:pict>
-                  <v:shape id="Text Box 154" style="position:absolute;margin-left:0;margin-top:0;width:8in;height:286.5pt;z-index:251659264;visibility:visible;mso-wrap-style:square;mso-width-percent:941;mso-height-percent:363;mso-top-percent:300;mso-wrap-distance-left:9pt;mso-wrap-distance-top:0;mso-wrap-distance-right:9pt;mso-wrap-distance-bottom:0;mso-position-horizontal:center;mso-position-horizontal-relative:page;mso-position-vertical-relative:page;mso-width-percent:941;mso-height-percent:363;mso-top-percent:300;mso-width-relative:page;mso-height-relative:page;v-text-anchor:bottom" o:spid="_x0000_s1028" filled="f" stroked="f" strokeweight=".5pt" type="#_x0000_t202" o:gfxdata="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" w14:anchorId="1436488B">
+                  <v:shapetype w14:anchorId="1436488B" id="_x0000_t202" coordsize="21600,21600" o:spt="202" path="m,l,21600r21600,l21600,xe">
+                    <v:stroke joinstyle="miter"/>
+                    <v:path gradientshapeok="t" o:connecttype="rect"/>
+                  </v:shapetype>
+                  <v:shape id="Text Box 154" o:spid="_x0000_s1028" type="#_x0000_t202" style="position:absolute;margin-left:0;margin-top:0;width:8in;height:286.5pt;z-index:251659264;visibility:visible;mso-wrap-style:square;mso-width-percent:941;mso-height-percent:363;mso-top-percent:300;mso-wrap-distance-left:9pt;mso-wrap-distance-top:0;mso-wrap-distance-right:9pt;mso-wrap-distance-bottom:0;mso-position-horizontal:center;mso-position-horizontal-relative:page;mso-position-vertical-relative:page;mso-width-percent:941;mso-height-percent:363;mso-top-percent:300;mso-width-relative:page;mso-height-relative:page;v-text-anchor:bottom" o:gfxdata="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" filled="f" stroked="f" strokeweight=".5pt">
                     <v:textbox inset="126pt,0,54pt,0">
                       <w:txbxContent>
                         <w:p>
@@ -918,6 +962,7 @@
                               <w:dataBinding w:prefixMappings="xmlns:ns0='http://purl.org/dc/elements/1.1/' xmlns:ns1='http://schemas.openxmlformats.org/package/2006/metadata/core-properties' " w:xpath="/ns1:coreProperties[1]/ns0:title[1]" w:storeItemID="{6C3C8BC8-F283-45AE-878A-BAB7291924A1}"/>
                               <w:text w:multiLine="1"/>
                             </w:sdtPr>
+                            <w:sdtEndPr/>
                             <w:sdtContent>
                               <w:r>
                                 <w:rPr>
@@ -953,6 +998,7 @@
                             <w:dataBinding w:prefixMappings="xmlns:ns0='http://purl.org/dc/elements/1.1/' xmlns:ns1='http://schemas.openxmlformats.org/package/2006/metadata/core-properties' " w:xpath="/ns1:coreProperties[1]/ns0:subject[1]" w:storeItemID="{6C3C8BC8-F283-45AE-878A-BAB7291924A1}"/>
                             <w:text/>
                           </w:sdtPr>
+                          <w:sdtEndPr/>
                           <w:sdtContent>
                             <w:p>
                               <w:pPr>
@@ -970,7 +1016,47 @@
                                   <w:sz w:val="36"/>
                                   <w:szCs w:val="36"/>
                                 </w:rPr>
-                                <w:t>Version 1, April 2018</w:t>
+                                <w:t xml:space="preserve">Version </w:t>
+                              </w:r>
+                              <w:r>
+                                <w:rPr>
+                                  <w:color w:val="404040" w:themeColor="text1" w:themeTint="BF"/>
+                                  <w:sz w:val="36"/>
+                                  <w:szCs w:val="36"/>
+                                </w:rPr>
+                                <w:t>2</w:t>
+                              </w:r>
+                              <w:r>
+                                <w:rPr>
+                                  <w:color w:val="404040" w:themeColor="text1" w:themeTint="BF"/>
+                                  <w:sz w:val="36"/>
+                                  <w:szCs w:val="36"/>
+                                </w:rPr>
+                                <w:t xml:space="preserve">, </w:t>
+                              </w:r>
+                              <w:r>
+                                <w:rPr>
+                                  <w:color w:val="404040" w:themeColor="text1" w:themeTint="BF"/>
+                                  <w:sz w:val="36"/>
+                                  <w:szCs w:val="36"/>
+                                </w:rPr>
+                                <w:t>January</w:t>
+                              </w:r>
+                              <w:r>
+                                <w:rPr>
+                                  <w:color w:val="404040" w:themeColor="text1" w:themeTint="BF"/>
+                                  <w:sz w:val="36"/>
+                                  <w:szCs w:val="36"/>
+                                </w:rPr>
+                                <w:t xml:space="preserve"> 201</w:t>
+                              </w:r>
+                              <w:r>
+                                <w:rPr>
+                                  <w:color w:val="404040" w:themeColor="text1" w:themeTint="BF"/>
+                                  <w:sz w:val="36"/>
+                                  <w:szCs w:val="36"/>
+                                </w:rPr>
+                                <w:t>9</w:t>
                               </w:r>
                             </w:p>
                           </w:sdtContent>
@@ -1124,21 +1210,10 @@
     </w:p>
     <w:p>
       <w:pPr>
-        <w:pStyle w:val="Heading2"/>
-      </w:pPr>
-      <w:r>
-        <w:t>Dashboard</w:t>
-      </w:r>
-    </w:p>
-    <w:p>
-      <w:r>
-        <w:t>You should be able to view the Dashboard in a web browser and see data from sensors.</w:t>
-      </w:r>
-    </w:p>
-    <w:p>
-      <w:pPr>
         <w:pStyle w:val="Heading1"/>
       </w:pPr>
+      <w:bookmarkStart w:id="1" w:name="_GoBack"/>
+      <w:bookmarkEnd w:id="1"/>
       <w:r>
         <w:t>Internal Component Tests</w:t>
       </w:r>
@@ -1184,7 +1259,6 @@
         </w:numPr>
       </w:pPr>
       <w:r>
-        <w:lastRenderedPageBreak/>
         <w:t>/user/virtue/template - shows all Virtue Templates</w:t>
       </w:r>
     </w:p>
@@ -1210,12 +1284,8 @@
         <w:pStyle w:val="Heading2"/>
       </w:pPr>
       <w:r>
-        <w:t>Senso</w:t>
-      </w:r>
-      <w:bookmarkStart w:id="1" w:name="_GoBack"/>
-      <w:bookmarkEnd w:id="1"/>
-      <w:r>
-        <w:t>r API</w:t>
+        <w:lastRenderedPageBreak/>
+        <w:t>Sensor API</w:t>
       </w:r>
     </w:p>
     <w:p>
@@ -5326,6 +5396,21 @@
 </file>
 
 <file path=customXml/item1.xml><?xml version="1.0" encoding="utf-8"?>
+<p:properties xmlns:p="http://schemas.microsoft.com/office/2006/metadata/properties" xmlns:xsi="http://www.w3.org/2001/XMLSchema-instance" xmlns:pc="http://schemas.microsoft.com/office/infopath/2007/PartnerControls">
+  <documentManagement/>
+</p:properties>
+</file>
+
+<file path=customXml/item2.xml><?xml version="1.0" encoding="utf-8"?>
+<?mso-contentType ?>
+<FormTemplates xmlns="http://schemas.microsoft.com/sharepoint/v3/contenttype/forms">
+  <Display>DocumentLibraryForm</Display>
+  <Edit>DocumentLibraryForm</Edit>
+  <New>DocumentLibraryForm</New>
+</FormTemplates>
+</file>
+
+<file path=customXml/item3.xml><?xml version="1.0" encoding="utf-8"?>
 <ct:contentTypeSchema xmlns:ct="http://schemas.microsoft.com/office/2006/metadata/contentType" xmlns:ma="http://schemas.microsoft.com/office/2006/metadata/properties/metaAttributes" ct:_="" ma:_="" ma:contentTypeName="Document" ma:contentTypeID="0x0101006F8AEA50F8B57A45B0C574035F47E635" ma:contentTypeVersion="2" ma:contentTypeDescription="Create a new document." ma:contentTypeScope="" ma:versionID="ed064c401f4e871cd5c6f70f12a0c08d">
   <xsd:schema xmlns:xsd="http://www.w3.org/2001/XMLSchema" xmlns:xs="http://www.w3.org/2001/XMLSchema" xmlns:p="http://schemas.microsoft.com/office/2006/metadata/properties" xmlns:ns2="6812579b-13ba-49c3-8314-d81ba69a4eb3" targetNamespace="http://schemas.microsoft.com/office/2006/metadata/properties" ma:root="true" ma:fieldsID="cb2b0394baf1b93db9ccd44e79974d1d" ns2:_="">
     <xsd:import namespace="6812579b-13ba-49c3-8314-d81ba69a4eb3"/>
@@ -5457,22 +5542,31 @@
 </ct:contentTypeSchema>
 </file>
 
-<file path=customXml/item2.xml><?xml version="1.0" encoding="utf-8"?>
-<?mso-contentType ?>
-<FormTemplates xmlns="http://schemas.microsoft.com/sharepoint/v3/contenttype/forms">
-  <Display>DocumentLibraryForm</Display>
-  <Edit>DocumentLibraryForm</Edit>
-  <New>DocumentLibraryForm</New>
-</FormTemplates>
+<file path=customXml/itemProps1.xml><?xml version="1.0" encoding="utf-8"?>
+<ds:datastoreItem xmlns:ds="http://schemas.openxmlformats.org/officeDocument/2006/customXml" ds:itemID="{63671810-3EF7-4C8E-BCBA-248ABE2BAB39}">
+  <ds:schemaRefs>
+    <ds:schemaRef ds:uri="http://schemas.openxmlformats.org/package/2006/metadata/core-properties"/>
+    <ds:schemaRef ds:uri="http://purl.org/dc/elements/1.1/"/>
+    <ds:schemaRef ds:uri="http://schemas.microsoft.com/office/infopath/2007/PartnerControls"/>
+    <ds:schemaRef ds:uri="http://schemas.microsoft.com/office/2006/documentManagement/types"/>
+    <ds:schemaRef ds:uri="4873beb7-5857-4685-be1f-d57550cc96cc"/>
+    <ds:schemaRef ds:uri="http://www.w3.org/XML/1998/namespace"/>
+    <ds:schemaRef ds:uri="http://purl.org/dc/dcmitype/"/>
+    <ds:schemaRef ds:uri="http://purl.org/dc/terms/"/>
+    <ds:schemaRef ds:uri="http://schemas.microsoft.com/office/2006/metadata/properties"/>
+  </ds:schemaRefs>
+</ds:datastoreItem>
 </file>
 
-<file path=customXml/item3.xml><?xml version="1.0" encoding="utf-8"?>
-<p:properties xmlns:p="http://schemas.microsoft.com/office/2006/metadata/properties" xmlns:xsi="http://www.w3.org/2001/XMLSchema-instance" xmlns:pc="http://schemas.microsoft.com/office/infopath/2007/PartnerControls">
-  <documentManagement/>
-</p:properties>
+<file path=customXml/itemProps2.xml><?xml version="1.0" encoding="utf-8"?>
+<ds:datastoreItem xmlns:ds="http://schemas.openxmlformats.org/officeDocument/2006/customXml" ds:itemID="{713721C5-CC58-449D-A05D-C23525F84345}">
+  <ds:schemaRefs>
+    <ds:schemaRef ds:uri="http://schemas.microsoft.com/sharepoint/v3/contenttype/forms"/>
+  </ds:schemaRefs>
+</ds:datastoreItem>
 </file>
 
-<file path=customXml/itemProps1.xml><?xml version="1.0" encoding="utf-8"?>
+<file path=customXml/itemProps3.xml><?xml version="1.0" encoding="utf-8"?>
 <ds:datastoreItem xmlns:ds="http://schemas.openxmlformats.org/officeDocument/2006/customXml" ds:itemID="{A63F2478-4F75-4A4D-9C8A-843ECB31AF0B}">
   <ds:schemaRefs>
     <ds:schemaRef ds:uri="http://schemas.microsoft.com/office/2006/metadata/contentType"/>
@@ -5488,28 +5582,4 @@
     <ds:schemaRef ds:uri="http://schemas.microsoft.com/internal/obd"/>
   </ds:schemaRefs>
 </ds:datastoreItem>
-</file>
-
-<file path=customXml/itemProps2.xml><?xml version="1.0" encoding="utf-8"?>
-<ds:datastoreItem xmlns:ds="http://schemas.openxmlformats.org/officeDocument/2006/customXml" ds:itemID="{713721C5-CC58-449D-A05D-C23525F84345}">
-  <ds:schemaRefs>
-    <ds:schemaRef ds:uri="http://schemas.microsoft.com/sharepoint/v3/contenttype/forms"/>
-  </ds:schemaRefs>
-</ds:datastoreItem>
-</file>
-
-<file path=customXml/itemProps3.xml><?xml version="1.0" encoding="utf-8"?>
-<ds:datastoreItem xmlns:ds="http://schemas.openxmlformats.org/officeDocument/2006/customXml" ds:itemID="{63671810-3EF7-4C8E-BCBA-248ABE2BAB39}">
-  <ds:schemaRefs>
-    <ds:schemaRef ds:uri="http://schemas.openxmlformats.org/package/2006/metadata/core-properties"/>
-    <ds:schemaRef ds:uri="http://purl.org/dc/elements/1.1/"/>
-    <ds:schemaRef ds:uri="http://schemas.microsoft.com/office/infopath/2007/PartnerControls"/>
-    <ds:schemaRef ds:uri="http://schemas.microsoft.com/office/2006/documentManagement/types"/>
-    <ds:schemaRef ds:uri="4873beb7-5857-4685-be1f-d57550cc96cc"/>
-    <ds:schemaRef ds:uri="http://www.w3.org/XML/1998/namespace"/>
-    <ds:schemaRef ds:uri="http://purl.org/dc/dcmitype/"/>
-    <ds:schemaRef ds:uri="http://purl.org/dc/terms/"/>
-    <ds:schemaRef ds:uri="http://schemas.microsoft.com/office/2006/metadata/properties"/>
-  </ds:schemaRefs>
-</ds:datastoreItem>
 </file>
</xml_diff>